<commit_message>
Nova versão da avaliação.
</commit_message>
<xml_diff>
--- a/Dissertação/Avaliação.docx
+++ b/Dissertação/Avaliação.docx
@@ -2,8 +2,8 @@
 <file path=word/document.xml><?xml version="1.0" encoding="utf-8"?>
 <w:document xmlns:wpc="http://schemas.microsoft.com/office/word/2010/wordprocessingCanvas" xmlns:mc="http://schemas.openxmlformats.org/markup-compatibility/2006" xmlns:o="urn:schemas-microsoft-com:office:office" xmlns:r="http://schemas.openxmlformats.org/officeDocument/2006/relationships" xmlns:m="http://schemas.openxmlformats.org/officeDocument/2006/math" xmlns:v="urn:schemas-microsoft-com:vml" xmlns:wp14="http://schemas.microsoft.com/office/word/2010/wordprocessingDrawing" xmlns:wp="http://schemas.openxmlformats.org/drawingml/2006/wordprocessingDrawing" xmlns:w10="urn:schemas-microsoft-com:office:word" xmlns:w="http://schemas.openxmlformats.org/wordprocessingml/2006/main" xmlns:w14="http://schemas.microsoft.com/office/word/2010/wordml" xmlns:w15="http://schemas.microsoft.com/office/word/2012/wordml" xmlns:wpg="http://schemas.microsoft.com/office/word/2010/wordprocessingGroup" xmlns:wpi="http://schemas.microsoft.com/office/word/2010/wordprocessingInk" xmlns:wne="http://schemas.microsoft.com/office/word/2006/wordml" xmlns:wps="http://schemas.microsoft.com/office/word/2010/wordprocessingShape" mc:Ignorable="w14 w15 wp14">
   <w:body>
-    <w:bookmarkStart w:id="0" w:name="_Ref393357917" w:displacedByCustomXml="next"/>
-    <w:bookmarkStart w:id="1" w:name="_Toc394584901" w:displacedByCustomXml="next"/>
+    <w:bookmarkStart w:id="0" w:name="_Toc394584901" w:displacedByCustomXml="next"/>
+    <w:bookmarkStart w:id="1" w:name="_Ref393357917" w:displacedByCustomXml="next"/>
     <w:sdt>
       <w:sdtPr>
         <w:rPr>
@@ -589,13 +589,13 @@
         <w:rPr>
           <w:lang w:val="en-US"/>
         </w:rPr>
-        <w:t xml:space="preserve"> motivation of this chapter is related to the research questions</w:t>
-      </w:r>
-      <w:r>
-        <w:rPr>
-          <w:lang w:val="en-US"/>
-        </w:rPr>
-        <w:t xml:space="preserve"> posed in </w:t>
+        <w:t xml:space="preserve"> </w:t>
+      </w:r>
+      <w:r>
+        <w:rPr>
+          <w:lang w:val="en-US"/>
+        </w:rPr>
+        <w:t xml:space="preserve">posed in </w:t>
       </w:r>
       <w:r>
         <w:rPr>
@@ -664,7 +664,13 @@
         <w:rPr>
           <w:lang w:val="en-US"/>
         </w:rPr>
-        <w:t xml:space="preserve">Q4: Is it computationally feasible to gather this information from all known repositories, keeping them available to be used when needed? </w:t>
+        <w:t>Q4: Is it computationally feasible to gather this information from all known repositories, keeping them av</w:t>
+      </w:r>
+      <w:r>
+        <w:rPr>
+          <w:lang w:val="en-US"/>
+        </w:rPr>
+        <w:t>ailable to be used when needed?</w:t>
       </w:r>
     </w:p>
     <w:p>
@@ -931,6 +937,41 @@
       <w:bookmarkStart w:id="6" w:name="_Toc393357592"/>
       <w:bookmarkStart w:id="7" w:name="_Toc397616266"/>
       <w:bookmarkStart w:id="8" w:name="_Ref398454514"/>
+      <w:r>
+        <w:rPr>
+          <w:lang w:val="en-US"/>
+        </w:rPr>
+        <w:t>Experiment Planning</w:t>
+      </w:r>
+    </w:p>
+    <w:p>
+      <w:pPr>
+        <w:rPr>
+          <w:lang w:val="en-US"/>
+        </w:rPr>
+      </w:pPr>
+      <w:r>
+        <w:rPr>
+          <w:lang w:val="en-US"/>
+        </w:rPr>
+        <w:t xml:space="preserve">The </w:t>
+      </w:r>
+      <w:r>
+        <w:rPr>
+          <w:lang w:val="en-US"/>
+        </w:rPr>
+        <w:t>o</w:t>
+      </w:r>
+      <w:bookmarkStart w:id="9" w:name="_GoBack"/>
+      <w:bookmarkEnd w:id="9"/>
+    </w:p>
+    <w:p>
+      <w:pPr>
+        <w:pStyle w:val="Ttulo2"/>
+        <w:rPr>
+          <w:lang w:val="en-US"/>
+        </w:rPr>
+      </w:pPr>
       <w:r>
         <w:rPr>
           <w:lang w:val="en-US"/>
@@ -1139,15 +1180,7 @@
         <w:rPr>
           <w:lang w:val="en-US"/>
         </w:rPr>
-        <w:t xml:space="preserve"> a</w:t>
-      </w:r>
-      <w:bookmarkStart w:id="9" w:name="_GoBack"/>
-      <w:bookmarkEnd w:id="9"/>
-      <w:r>
-        <w:rPr>
-          <w:lang w:val="en-US"/>
-        </w:rPr>
-        <w:t xml:space="preserve">nd that the merge operation was done at a branch called </w:t>
+        <w:t xml:space="preserve"> and that the merge operation was done at a branch called </w:t>
       </w:r>
       <w:proofErr w:type="spellStart"/>
       <w:r>
@@ -1175,7 +1208,7 @@
         <w:rPr>
           <w:lang w:val="en-US"/>
         </w:rPr>
-        <w:t xml:space="preserve">. </w:t>
+        <w:t>.</w:t>
       </w:r>
     </w:p>
     <w:p>
@@ -1436,21 +1469,7 @@
         <w:rPr>
           <w:lang w:val="en-US"/>
         </w:rPr>
-        <w:t xml:space="preserve"> - </w:t>
-      </w:r>
-      <w:proofErr w:type="spellStart"/>
-      <w:r>
-        <w:rPr>
-          <w:lang w:val="en-US"/>
-        </w:rPr>
-        <w:t>aakoch’s</w:t>
-      </w:r>
-      <w:proofErr w:type="spellEnd"/>
-      <w:r>
-        <w:rPr>
-          <w:lang w:val="en-US"/>
-        </w:rPr>
-        <w:t xml:space="preserve"> commit history showing commits pending to be pushed</w:t>
+        <w:t xml:space="preserve"> - aakoch’s commit history showing commits pending to be pushed</w:t>
       </w:r>
       <w:bookmarkEnd w:id="13"/>
     </w:p>
@@ -2161,7 +2180,7 @@
                     </a:ln>
                     <a:extLst>
                       <a:ext uri="{53640926-AAD7-44d8-BBD7-CCE9431645EC}">
-                        <a14:shadowObscured xmlns="" xmlns:mo="http://schemas.microsoft.com/office/mac/office/2008/main" xmlns:mv="urn:schemas-microsoft-com:mac:vml" xmlns:o="urn:schemas-microsoft-com:office:office" xmlns:v="urn:schemas-microsoft-com:vml" xmlns:w10="urn:schemas-microsoft-com:office:word" xmlns:w="http://schemas.openxmlformats.org/wordprocessingml/2006/main" xmlns:a14="http://schemas.microsoft.com/office/drawing/2010/main" xmlns:arto="http://schemas.microsoft.com/office/word/2006/arto"/>
+                        <a14:shadowObscured xmlns:arto="http://schemas.microsoft.com/office/word/2006/arto" xmlns:a14="http://schemas.microsoft.com/office/drawing/2010/main" xmlns:w="http://schemas.openxmlformats.org/wordprocessingml/2006/main" xmlns:w10="urn:schemas-microsoft-com:office:word" xmlns:v="urn:schemas-microsoft-com:vml" xmlns:o="urn:schemas-microsoft-com:office:office" xmlns:mv="urn:schemas-microsoft-com:mac:vml" xmlns:mo="http://schemas.microsoft.com/office/mac/office/2008/main" xmlns=""/>
                       </a:ext>
                     </a:extLst>
                   </pic:spPr>
@@ -3403,7 +3422,7 @@
                     </a:ln>
                     <a:extLst>
                       <a:ext uri="{53640926-AAD7-44d8-BBD7-CCE9431645EC}">
-                        <a14:shadowObscured xmlns="" xmlns:mo="http://schemas.microsoft.com/office/mac/office/2008/main" xmlns:mv="urn:schemas-microsoft-com:mac:vml" xmlns:o="urn:schemas-microsoft-com:office:office" xmlns:v="urn:schemas-microsoft-com:vml" xmlns:w10="urn:schemas-microsoft-com:office:word" xmlns:w="http://schemas.openxmlformats.org/wordprocessingml/2006/main" xmlns:a14="http://schemas.microsoft.com/office/drawing/2010/main" xmlns:arto="http://schemas.microsoft.com/office/word/2006/arto"/>
+                        <a14:shadowObscured xmlns:arto="http://schemas.microsoft.com/office/word/2006/arto" xmlns:a14="http://schemas.microsoft.com/office/drawing/2010/main" xmlns:w="http://schemas.openxmlformats.org/wordprocessingml/2006/main" xmlns:w10="urn:schemas-microsoft-com:office:word" xmlns:v="urn:schemas-microsoft-com:vml" xmlns:o="urn:schemas-microsoft-com:office:office" xmlns:mv="urn:schemas-microsoft-com:mac:vml" xmlns:mo="http://schemas.microsoft.com/office/mac/office/2008/main" xmlns=""/>
                       </a:ext>
                     </a:extLst>
                   </pic:spPr>
@@ -9467,7 +9486,7 @@
           <w:rPr>
             <w:noProof/>
           </w:rPr>
-          <w:t>10</w:t>
+          <w:t>11</w:t>
         </w:r>
         <w:r>
           <w:rPr>
@@ -11754,7 +11773,6 @@
       <w:spacing w:after="0" w:line="240" w:lineRule="auto"/>
     </w:pPr>
     <w:tblPr>
-      <w:tblInd w:w="0" w:type="dxa"/>
       <w:tblBorders>
         <w:top w:val="single" w:sz="4" w:space="0" w:color="000000" w:themeColor="text1"/>
         <w:left w:val="single" w:sz="4" w:space="0" w:color="000000" w:themeColor="text1"/>
@@ -11763,12 +11781,6 @@
         <w:insideH w:val="single" w:sz="4" w:space="0" w:color="000000" w:themeColor="text1"/>
         <w:insideV w:val="single" w:sz="4" w:space="0" w:color="000000" w:themeColor="text1"/>
       </w:tblBorders>
-      <w:tblCellMar>
-        <w:top w:w="0" w:type="dxa"/>
-        <w:left w:w="108" w:type="dxa"/>
-        <w:bottom w:w="0" w:type="dxa"/>
-        <w:right w:w="108" w:type="dxa"/>
-      </w:tblCellMar>
     </w:tblPr>
   </w:style>
   <w:style w:type="character" w:customStyle="1" w:styleId="TabelaChar">
@@ -11921,7 +11933,6 @@
     <w:tblPr>
       <w:tblStyleRowBandSize w:val="1"/>
       <w:tblStyleColBandSize w:val="1"/>
-      <w:tblInd w:w="0" w:type="dxa"/>
       <w:tblBorders>
         <w:top w:val="single" w:sz="8" w:space="0" w:color="FFFFFF" w:themeColor="background1"/>
         <w:left w:val="single" w:sz="8" w:space="0" w:color="FFFFFF" w:themeColor="background1"/>
@@ -11930,12 +11941,6 @@
         <w:insideH w:val="single" w:sz="6" w:space="0" w:color="FFFFFF" w:themeColor="background1"/>
         <w:insideV w:val="single" w:sz="6" w:space="0" w:color="FFFFFF" w:themeColor="background1"/>
       </w:tblBorders>
-      <w:tblCellMar>
-        <w:top w:w="0" w:type="dxa"/>
-        <w:left w:w="108" w:type="dxa"/>
-        <w:bottom w:w="0" w:type="dxa"/>
-        <w:right w:w="108" w:type="dxa"/>
-      </w:tblCellMar>
     </w:tblPr>
     <w:tcPr>
       <w:shd w:val="clear" w:color="auto" w:fill="DFD8E8" w:themeFill="accent4" w:themeFillTint="3F"/>
@@ -12062,7 +12067,6 @@
     <w:tblPr>
       <w:tblStyleRowBandSize w:val="1"/>
       <w:tblStyleColBandSize w:val="1"/>
-      <w:tblInd w:w="0" w:type="dxa"/>
       <w:tblBorders>
         <w:top w:val="single" w:sz="8" w:space="0" w:color="FFFFFF" w:themeColor="background1"/>
         <w:left w:val="single" w:sz="8" w:space="0" w:color="FFFFFF" w:themeColor="background1"/>
@@ -12071,12 +12075,6 @@
         <w:insideH w:val="single" w:sz="6" w:space="0" w:color="FFFFFF" w:themeColor="background1"/>
         <w:insideV w:val="single" w:sz="6" w:space="0" w:color="FFFFFF" w:themeColor="background1"/>
       </w:tblBorders>
-      <w:tblCellMar>
-        <w:top w:w="0" w:type="dxa"/>
-        <w:left w:w="108" w:type="dxa"/>
-        <w:bottom w:w="0" w:type="dxa"/>
-        <w:right w:w="108" w:type="dxa"/>
-      </w:tblCellMar>
     </w:tblPr>
     <w:tcPr>
       <w:shd w:val="clear" w:color="auto" w:fill="EFD3D2" w:themeFill="accent2" w:themeFillTint="3F"/>
@@ -12590,16 +12588,9 @@
       <w:lang w:val="en-US"/>
     </w:rPr>
     <w:tblPr>
-      <w:tblInd w:w="0" w:type="dxa"/>
       <w:tblBorders>
         <w:insideH w:val="single" w:sz="4" w:space="0" w:color="auto"/>
       </w:tblBorders>
-      <w:tblCellMar>
-        <w:top w:w="0" w:type="dxa"/>
-        <w:left w:w="108" w:type="dxa"/>
-        <w:bottom w:w="0" w:type="dxa"/>
-        <w:right w:w="108" w:type="dxa"/>
-      </w:tblCellMar>
     </w:tblPr>
     <w:tblStylePr w:type="firstRow">
       <w:tblPr/>
@@ -12674,7 +12665,6 @@
     <w:tblPr>
       <w:tblStyleRowBandSize w:val="1"/>
       <w:tblStyleColBandSize w:val="1"/>
-      <w:tblInd w:w="0" w:type="dxa"/>
       <w:tblBorders>
         <w:top w:val="single" w:sz="4" w:space="0" w:color="FFFFFF" w:themeColor="background1"/>
         <w:left w:val="single" w:sz="4" w:space="0" w:color="FFFFFF" w:themeColor="background1"/>
@@ -12683,12 +12673,6 @@
         <w:insideH w:val="single" w:sz="4" w:space="0" w:color="FFFFFF" w:themeColor="background1"/>
         <w:insideV w:val="single" w:sz="4" w:space="0" w:color="FFFFFF" w:themeColor="background1"/>
       </w:tblBorders>
-      <w:tblCellMar>
-        <w:top w:w="0" w:type="dxa"/>
-        <w:left w:w="108" w:type="dxa"/>
-        <w:bottom w:w="0" w:type="dxa"/>
-        <w:right w:w="108" w:type="dxa"/>
-      </w:tblCellMar>
     </w:tblPr>
     <w:tcPr>
       <w:shd w:val="clear" w:color="auto" w:fill="DBE5F1" w:themeFill="accent1" w:themeFillTint="33"/>
@@ -12791,7 +12775,6 @@
     <w:tblPr>
       <w:tblStyleRowBandSize w:val="1"/>
       <w:tblStyleColBandSize w:val="1"/>
-      <w:tblInd w:w="0" w:type="dxa"/>
       <w:tblBorders>
         <w:top w:val="single" w:sz="4" w:space="0" w:color="95B3D7" w:themeColor="accent1" w:themeTint="99"/>
         <w:left w:val="single" w:sz="4" w:space="0" w:color="95B3D7" w:themeColor="accent1" w:themeTint="99"/>
@@ -12800,12 +12783,6 @@
         <w:insideH w:val="single" w:sz="4" w:space="0" w:color="95B3D7" w:themeColor="accent1" w:themeTint="99"/>
         <w:insideV w:val="single" w:sz="4" w:space="0" w:color="95B3D7" w:themeColor="accent1" w:themeTint="99"/>
       </w:tblBorders>
-      <w:tblCellMar>
-        <w:top w:w="0" w:type="dxa"/>
-        <w:left w:w="108" w:type="dxa"/>
-        <w:bottom w:w="0" w:type="dxa"/>
-        <w:right w:w="108" w:type="dxa"/>
-      </w:tblCellMar>
     </w:tblPr>
     <w:tblStylePr w:type="firstRow">
       <w:rPr>
@@ -12892,19 +12869,12 @@
     <w:tblPr>
       <w:tblStyleRowBandSize w:val="1"/>
       <w:tblStyleColBandSize w:val="1"/>
-      <w:tblInd w:w="0" w:type="dxa"/>
       <w:tblBorders>
         <w:top w:val="single" w:sz="4" w:space="0" w:color="4F81BD" w:themeColor="accent1"/>
         <w:left w:val="single" w:sz="4" w:space="0" w:color="4F81BD" w:themeColor="accent1"/>
         <w:bottom w:val="single" w:sz="4" w:space="0" w:color="4F81BD" w:themeColor="accent1"/>
         <w:right w:val="single" w:sz="4" w:space="0" w:color="4F81BD" w:themeColor="accent1"/>
       </w:tblBorders>
-      <w:tblCellMar>
-        <w:top w:w="0" w:type="dxa"/>
-        <w:left w:w="108" w:type="dxa"/>
-        <w:bottom w:w="0" w:type="dxa"/>
-        <w:right w:w="108" w:type="dxa"/>
-      </w:tblCellMar>
     </w:tblPr>
     <w:tblStylePr w:type="firstRow">
       <w:rPr>
@@ -13036,7 +13006,6 @@
     <w:tblPr>
       <w:tblStyleRowBandSize w:val="1"/>
       <w:tblStyleColBandSize w:val="1"/>
-      <w:tblInd w:w="0" w:type="dxa"/>
       <w:tblBorders>
         <w:top w:val="single" w:sz="4" w:space="0" w:color="95B3D7" w:themeColor="accent1" w:themeTint="99"/>
         <w:left w:val="single" w:sz="4" w:space="0" w:color="95B3D7" w:themeColor="accent1" w:themeTint="99"/>
@@ -13045,12 +13014,6 @@
         <w:insideH w:val="single" w:sz="4" w:space="0" w:color="95B3D7" w:themeColor="accent1" w:themeTint="99"/>
         <w:insideV w:val="single" w:sz="4" w:space="0" w:color="95B3D7" w:themeColor="accent1" w:themeTint="99"/>
       </w:tblBorders>
-      <w:tblCellMar>
-        <w:top w:w="0" w:type="dxa"/>
-        <w:left w:w="108" w:type="dxa"/>
-        <w:bottom w:w="0" w:type="dxa"/>
-        <w:right w:w="108" w:type="dxa"/>
-      </w:tblCellMar>
     </w:tblPr>
     <w:tblStylePr w:type="firstRow">
       <w:rPr>
@@ -13553,7 +13516,7 @@
 </file>
 
 <file path=customXml/itemProps1.xml><?xml version="1.0" encoding="utf-8"?>
-<ds:datastoreItem xmlns:ds="http://schemas.openxmlformats.org/officeDocument/2006/customXml" ds:itemID="{1086CEAB-09A0-45B5-BB77-E6D7A6CA1588}">
+<ds:datastoreItem xmlns:ds="http://schemas.openxmlformats.org/officeDocument/2006/customXml" ds:itemID="{2BC3A182-E614-4F76-A9EE-E1FDD1B8D72F}">
   <ds:schemaRefs>
     <ds:schemaRef ds:uri="http://schemas.openxmlformats.org/officeDocument/2006/bibliography"/>
   </ds:schemaRefs>

</xml_diff>

<commit_message>
Versão da avaliação com seção de planejamento do experimento
</commit_message>
<xml_diff>
--- a/Dissertação/Avaliação.docx
+++ b/Dissertação/Avaliação.docx
@@ -2,8 +2,8 @@
 <file path=word/document.xml><?xml version="1.0" encoding="utf-8"?>
 <w:document xmlns:wpc="http://schemas.microsoft.com/office/word/2010/wordprocessingCanvas" xmlns:mc="http://schemas.openxmlformats.org/markup-compatibility/2006" xmlns:o="urn:schemas-microsoft-com:office:office" xmlns:r="http://schemas.openxmlformats.org/officeDocument/2006/relationships" xmlns:m="http://schemas.openxmlformats.org/officeDocument/2006/math" xmlns:v="urn:schemas-microsoft-com:vml" xmlns:wp14="http://schemas.microsoft.com/office/word/2010/wordprocessingDrawing" xmlns:wp="http://schemas.openxmlformats.org/drawingml/2006/wordprocessingDrawing" xmlns:w10="urn:schemas-microsoft-com:office:word" xmlns:w="http://schemas.openxmlformats.org/wordprocessingml/2006/main" xmlns:w14="http://schemas.microsoft.com/office/word/2010/wordml" xmlns:w15="http://schemas.microsoft.com/office/word/2012/wordml" xmlns:wpg="http://schemas.microsoft.com/office/word/2010/wordprocessingGroup" xmlns:wpi="http://schemas.microsoft.com/office/word/2010/wordprocessingInk" xmlns:wne="http://schemas.microsoft.com/office/word/2006/wordml" xmlns:wps="http://schemas.microsoft.com/office/word/2010/wordprocessingShape" mc:Ignorable="w14 w15 wp14">
   <w:body>
-    <w:bookmarkStart w:id="0" w:name="_Toc394584901" w:displacedByCustomXml="next"/>
-    <w:bookmarkStart w:id="1" w:name="_Ref393357917" w:displacedByCustomXml="next"/>
+    <w:bookmarkStart w:id="0" w:name="_Ref393357917" w:displacedByCustomXml="next"/>
+    <w:bookmarkStart w:id="1" w:name="_Toc394584901" w:displacedByCustomXml="next"/>
     <w:sdt>
       <w:sdtPr>
         <w:rPr>
@@ -715,13 +715,31 @@
         <w:rPr>
           <w:lang w:val="en-US"/>
         </w:rPr>
-        <w:t xml:space="preserve">Next, we took some real projects of different sizes and from different sources, to evaluate the feasibility of processing huge amounts of information using our approach, </w:t>
-      </w:r>
-      <w:r>
-        <w:rPr>
-          <w:lang w:val="en-US"/>
-        </w:rPr>
-        <w:t>in a reasonable time, in order to answer question Q4.</w:t>
+        <w:t xml:space="preserve">Next, we took some real projects of different sizes and from different sources, </w:t>
+      </w:r>
+      <w:r>
+        <w:rPr>
+          <w:lang w:val="en-US"/>
+        </w:rPr>
+        <w:t>in order to evaluate the scalability of our approach</w:t>
+      </w:r>
+      <w:r>
+        <w:rPr>
+          <w:lang w:val="en-US"/>
+        </w:rPr>
+        <w:t xml:space="preserve"> huge amounts of information using our approach, </w:t>
+      </w:r>
+      <w:r>
+        <w:rPr>
+          <w:lang w:val="en-US"/>
+        </w:rPr>
+        <w:t>aiming at answering</w:t>
+      </w:r>
+      <w:r>
+        <w:rPr>
+          <w:lang w:val="en-US"/>
+        </w:rPr>
+        <w:t xml:space="preserve"> question Q4.</w:t>
       </w:r>
     </w:p>
     <w:p>
@@ -954,24 +972,160 @@
         <w:rPr>
           <w:lang w:val="en-US"/>
         </w:rPr>
-        <w:t xml:space="preserve">The </w:t>
-      </w:r>
-      <w:r>
-        <w:rPr>
-          <w:lang w:val="en-US"/>
-        </w:rPr>
-        <w:t>o</w:t>
-      </w:r>
+        <w:t>The</w:t>
+      </w:r>
+      <w:r>
+        <w:rPr>
+          <w:lang w:val="en-US"/>
+        </w:rPr>
+        <w:t xml:space="preserve"> decision to perform a </w:t>
+      </w:r>
+      <w:r>
+        <w:rPr>
+          <w:i/>
+          <w:lang w:val="en-US"/>
+        </w:rPr>
+        <w:t>post-hoc</w:t>
+      </w:r>
+      <w:r>
+        <w:rPr>
+          <w:lang w:val="en-US"/>
+        </w:rPr>
+        <w:t xml:space="preserve"> analysis</w:t>
+      </w:r>
+      <w:r>
+        <w:rPr>
+          <w:lang w:val="en-US"/>
+        </w:rPr>
+        <w:t xml:space="preserve"> was based on </w:t>
+      </w:r>
+      <w:r>
+        <w:rPr>
+          <w:lang w:val="en-US"/>
+        </w:rPr>
+        <w:t>two</w:t>
+      </w:r>
+      <w:r>
+        <w:rPr>
+          <w:lang w:val="en-US"/>
+        </w:rPr>
+        <w:t xml:space="preserve"> factors</w:t>
+      </w:r>
+      <w:r>
+        <w:rPr>
+          <w:lang w:val="en-US"/>
+        </w:rPr>
+        <w:t xml:space="preserve">. First, </w:t>
+      </w:r>
+      <w:r>
+        <w:rPr>
+          <w:lang w:val="en-US"/>
+        </w:rPr>
+        <w:t xml:space="preserve">as we stated in Section </w:t>
+      </w:r>
+      <w:r>
+        <w:rPr>
+          <w:color w:val="FF0000"/>
+          <w:lang w:val="en-US"/>
+        </w:rPr>
+        <w:t xml:space="preserve">&lt;reference to introduction, where </w:t>
+      </w:r>
+      <w:proofErr w:type="spellStart"/>
+      <w:r>
+        <w:rPr>
+          <w:color w:val="FF0000"/>
+          <w:lang w:val="en-US"/>
+        </w:rPr>
+        <w:t>git</w:t>
+      </w:r>
+      <w:proofErr w:type="spellEnd"/>
+      <w:r>
+        <w:rPr>
+          <w:color w:val="FF0000"/>
+          <w:lang w:val="en-US"/>
+        </w:rPr>
+        <w:t xml:space="preserve"> increase is presented&gt;</w:t>
+      </w:r>
+      <w:r>
+        <w:rPr>
+          <w:lang w:val="en-US"/>
+        </w:rPr>
+        <w:t>,</w:t>
+      </w:r>
+      <w:r>
+        <w:rPr>
+          <w:lang w:val="en-US"/>
+        </w:rPr>
+        <w:t xml:space="preserve"> </w:t>
+      </w:r>
+      <w:proofErr w:type="spellStart"/>
+      <w:r>
+        <w:rPr>
+          <w:lang w:val="en-US"/>
+        </w:rPr>
+        <w:t>Git</w:t>
+      </w:r>
+      <w:proofErr w:type="spellEnd"/>
+      <w:r>
+        <w:rPr>
+          <w:lang w:val="en-US"/>
+        </w:rPr>
+        <w:t xml:space="preserve"> </w:t>
+      </w:r>
+      <w:r>
+        <w:rPr>
+          <w:lang w:val="en-US"/>
+        </w:rPr>
+        <w:t xml:space="preserve">usage </w:t>
+      </w:r>
+      <w:r>
+        <w:rPr>
+          <w:lang w:val="en-US"/>
+        </w:rPr>
+        <w:t>has been increasing</w:t>
+      </w:r>
+      <w:r>
+        <w:rPr>
+          <w:lang w:val="en-US"/>
+        </w:rPr>
+        <w:t xml:space="preserve"> among the open source community, but </w:t>
+      </w:r>
+      <w:r>
+        <w:rPr>
+          <w:lang w:val="en-US"/>
+        </w:rPr>
+        <w:t xml:space="preserve">is still modest in industry. We attempted to find companies with projects running in </w:t>
+      </w:r>
+      <w:proofErr w:type="spellStart"/>
+      <w:r>
+        <w:rPr>
+          <w:lang w:val="en-US"/>
+        </w:rPr>
+        <w:t>Git</w:t>
+      </w:r>
+      <w:proofErr w:type="spellEnd"/>
+      <w:r>
+        <w:rPr>
+          <w:lang w:val="en-US"/>
+        </w:rPr>
+        <w:t xml:space="preserve"> in our neighborhood, but with no success. Second, we tried to run a pilot with graduate students, but </w:t>
+      </w:r>
+      <w:r>
+        <w:rPr>
+          <w:lang w:val="en-US"/>
+        </w:rPr>
+        <w:t>they did not have enough experience with DVCS usage and the adoption of DyeVC approach would have to be forced into them, leading to a probable biased evaluation.</w:t>
+      </w:r>
+    </w:p>
+    <w:p>
+      <w:pPr>
+        <w:pStyle w:val="Ttulo2"/>
+        <w:rPr>
+          <w:lang w:val="en-US"/>
+        </w:rPr>
+      </w:pPr>
       <w:bookmarkStart w:id="9" w:name="_GoBack"/>
       <w:bookmarkEnd w:id="9"/>
-    </w:p>
-    <w:p>
-      <w:pPr>
-        <w:pStyle w:val="Ttulo2"/>
-        <w:rPr>
-          <w:lang w:val="en-US"/>
-        </w:rPr>
-      </w:pPr>
       <w:r>
         <w:rPr>
           <w:lang w:val="en-US"/>
@@ -2180,7 +2334,7 @@
                     </a:ln>
                     <a:extLst>
                       <a:ext uri="{53640926-AAD7-44d8-BBD7-CCE9431645EC}">
-                        <a14:shadowObscured xmlns:arto="http://schemas.microsoft.com/office/word/2006/arto" xmlns:a14="http://schemas.microsoft.com/office/drawing/2010/main" xmlns:w="http://schemas.openxmlformats.org/wordprocessingml/2006/main" xmlns:w10="urn:schemas-microsoft-com:office:word" xmlns:v="urn:schemas-microsoft-com:vml" xmlns:o="urn:schemas-microsoft-com:office:office" xmlns:mv="urn:schemas-microsoft-com:mac:vml" xmlns:mo="http://schemas.microsoft.com/office/mac/office/2008/main" xmlns=""/>
+                        <a14:shadowObscured xmlns="" xmlns:mo="http://schemas.microsoft.com/office/mac/office/2008/main" xmlns:mv="urn:schemas-microsoft-com:mac:vml" xmlns:o="urn:schemas-microsoft-com:office:office" xmlns:v="urn:schemas-microsoft-com:vml" xmlns:w10="urn:schemas-microsoft-com:office:word" xmlns:w="http://schemas.openxmlformats.org/wordprocessingml/2006/main" xmlns:a14="http://schemas.microsoft.com/office/drawing/2010/main" xmlns:arto="http://schemas.microsoft.com/office/word/2006/arto"/>
                       </a:ext>
                     </a:extLst>
                   </pic:spPr>
@@ -3422,7 +3576,7 @@
                     </a:ln>
                     <a:extLst>
                       <a:ext uri="{53640926-AAD7-44d8-BBD7-CCE9431645EC}">
-                        <a14:shadowObscured xmlns:arto="http://schemas.microsoft.com/office/word/2006/arto" xmlns:a14="http://schemas.microsoft.com/office/drawing/2010/main" xmlns:w="http://schemas.openxmlformats.org/wordprocessingml/2006/main" xmlns:w10="urn:schemas-microsoft-com:office:word" xmlns:v="urn:schemas-microsoft-com:vml" xmlns:o="urn:schemas-microsoft-com:office:office" xmlns:mv="urn:schemas-microsoft-com:mac:vml" xmlns:mo="http://schemas.microsoft.com/office/mac/office/2008/main" xmlns=""/>
+                        <a14:shadowObscured xmlns="" xmlns:mo="http://schemas.microsoft.com/office/mac/office/2008/main" xmlns:mv="urn:schemas-microsoft-com:mac:vml" xmlns:o="urn:schemas-microsoft-com:office:office" xmlns:v="urn:schemas-microsoft-com:vml" xmlns:w10="urn:schemas-microsoft-com:office:word" xmlns:w="http://schemas.openxmlformats.org/wordprocessingml/2006/main" xmlns:a14="http://schemas.microsoft.com/office/drawing/2010/main" xmlns:arto="http://schemas.microsoft.com/office/word/2006/arto"/>
                       </a:ext>
                     </a:extLst>
                   </pic:spPr>
@@ -13516,7 +13670,7 @@
 </file>
 
 <file path=customXml/itemProps1.xml><?xml version="1.0" encoding="utf-8"?>
-<ds:datastoreItem xmlns:ds="http://schemas.openxmlformats.org/officeDocument/2006/customXml" ds:itemID="{2BC3A182-E614-4F76-A9EE-E1FDD1B8D72F}">
+<ds:datastoreItem xmlns:ds="http://schemas.openxmlformats.org/officeDocument/2006/customXml" ds:itemID="{7B947B32-1949-4A8D-B444-5BAAD8D8F6B4}">
   <ds:schemaRefs>
     <ds:schemaRef ds:uri="http://schemas.openxmlformats.org/officeDocument/2006/bibliography"/>
   </ds:schemaRefs>

</xml_diff>